<commit_message>
CV & CL updated
</commit_message>
<xml_diff>
--- a/CV of Mehedi Hasan - NGO.docx
+++ b/CV of Mehedi Hasan - NGO.docx
@@ -249,8 +249,9 @@
         <w:rPr>
           <w:b/>
           <w:i/>
-          <w:sz w:val="20"/>
-          <w:szCs w:val="20"/>
+          <w:sz w:val="21"/>
+          <w:szCs w:val="21"/>
+          <w:bdr w:val="single" w:sz="4" w:space="0" w:color="auto" w:shadow="1"/>
         </w:rPr>
       </w:pPr>
       <w:r>
@@ -277,163 +278,171 @@
     <w:p>
       <w:pPr>
         <w:rPr>
+          <w:b/>
+          <w:i/>
           <w:sz w:val="20"/>
           <w:szCs w:val="20"/>
         </w:rPr>
       </w:pPr>
     </w:p>
-    <w:tbl>
-      <w:tblPr>
-        <w:tblStyle w:val="TableGrid"/>
-        <w:tblW w:w="9990" w:type="dxa"/>
-        <w:tblInd w:w="558" w:type="dxa"/>
-        <w:tblLook w:val="04A0" w:firstRow="1" w:lastRow="0" w:firstColumn="1" w:lastColumn="0" w:noHBand="0" w:noVBand="1"/>
-      </w:tblPr>
-      <w:tblGrid>
-        <w:gridCol w:w="9990"/>
-      </w:tblGrid>
-      <w:tr>
-        <w:tc>
-          <w:tcPr>
-            <w:tcW w:w="9990" w:type="dxa"/>
-            <w:tcBorders>
-              <w:top w:val="nil"/>
-              <w:left w:val="nil"/>
-              <w:bottom w:val="nil"/>
-              <w:right w:val="nil"/>
-            </w:tcBorders>
-          </w:tcPr>
-          <w:p>
-            <w:pPr>
-              <w:jc w:val="both"/>
-              <w:rPr>
-                <w:sz w:val="21"/>
-                <w:szCs w:val="21"/>
-              </w:rPr>
-            </w:pPr>
-            <w:r>
-              <w:rPr>
-                <w:sz w:val="21"/>
-                <w:szCs w:val="21"/>
-              </w:rPr>
-              <w:t xml:space="preserve">To </w:t>
-            </w:r>
-            <w:r>
-              <w:rPr>
-                <w:sz w:val="21"/>
-                <w:szCs w:val="21"/>
-              </w:rPr>
-              <w:t xml:space="preserve">exploit an opportunity of working in the development sector </w:t>
-            </w:r>
-            <w:r>
-              <w:rPr>
-                <w:sz w:val="21"/>
-                <w:szCs w:val="21"/>
-              </w:rPr>
-              <w:t>where no one is bound to work in a typical manner rather have the open space to</w:t>
-            </w:r>
-            <w:r>
-              <w:rPr>
-                <w:sz w:val="21"/>
-                <w:szCs w:val="21"/>
-              </w:rPr>
-              <w:t xml:space="preserve"> expose </w:t>
-            </w:r>
-            <w:r>
-              <w:rPr>
-                <w:sz w:val="21"/>
-                <w:szCs w:val="21"/>
-              </w:rPr>
-              <w:t>one’s</w:t>
-            </w:r>
-            <w:r>
-              <w:rPr>
-                <w:sz w:val="21"/>
-                <w:szCs w:val="21"/>
-              </w:rPr>
-              <w:t xml:space="preserve"> acquired </w:t>
-            </w:r>
-            <w:r>
-              <w:rPr>
-                <w:sz w:val="21"/>
-                <w:szCs w:val="21"/>
-              </w:rPr>
-              <w:t xml:space="preserve">academic </w:t>
-            </w:r>
-            <w:r>
-              <w:rPr>
-                <w:sz w:val="21"/>
-                <w:szCs w:val="21"/>
-              </w:rPr>
-              <w:t xml:space="preserve">knowledge and </w:t>
-            </w:r>
-            <w:r>
-              <w:rPr>
-                <w:sz w:val="21"/>
-                <w:szCs w:val="21"/>
-              </w:rPr>
-              <w:t xml:space="preserve">gathered practical experience </w:t>
-            </w:r>
-            <w:r>
-              <w:rPr>
-                <w:sz w:val="21"/>
-                <w:szCs w:val="21"/>
-              </w:rPr>
-              <w:t xml:space="preserve">effectively with an aim to add values to the organization and as well as </w:t>
-            </w:r>
-            <w:r>
-              <w:rPr>
-                <w:sz w:val="21"/>
-                <w:szCs w:val="21"/>
-              </w:rPr>
-              <w:t>themselves</w:t>
-            </w:r>
-            <w:r>
-              <w:rPr>
-                <w:sz w:val="21"/>
-                <w:szCs w:val="21"/>
-              </w:rPr>
-              <w:t>.</w:t>
-            </w:r>
-            <w:r>
-              <w:rPr>
-                <w:sz w:val="21"/>
-                <w:szCs w:val="21"/>
-              </w:rPr>
-              <w:t xml:space="preserve"> I do believe myself as a</w:t>
-            </w:r>
-            <w:r>
-              <w:rPr>
-                <w:sz w:val="21"/>
-                <w:szCs w:val="21"/>
-              </w:rPr>
-              <w:t xml:space="preserve"> responsible</w:t>
-            </w:r>
-            <w:r>
-              <w:rPr>
-                <w:sz w:val="21"/>
-                <w:szCs w:val="21"/>
-              </w:rPr>
-              <w:t xml:space="preserve"> person</w:t>
-            </w:r>
-            <w:r>
-              <w:rPr>
-                <w:sz w:val="21"/>
-                <w:szCs w:val="21"/>
-              </w:rPr>
-              <w:t xml:space="preserve"> with a pro-active attitude who is always devoted to work without considering cultural differences and social </w:t>
-            </w:r>
-            <w:r>
-              <w:rPr>
-                <w:sz w:val="21"/>
-                <w:szCs w:val="21"/>
-              </w:rPr>
-              <w:t>discrimination.</w:t>
-            </w:r>
-          </w:p>
-        </w:tc>
-      </w:tr>
-    </w:tbl>
+    <w:p>
+      <w:pPr>
+        <w:jc w:val="both"/>
+        <w:rPr>
+          <w:sz w:val="21"/>
+          <w:szCs w:val="21"/>
+        </w:rPr>
+      </w:pPr>
+      <w:r>
+        <w:rPr>
+          <w:sz w:val="21"/>
+          <w:szCs w:val="21"/>
+        </w:rPr>
+        <w:t xml:space="preserve">I am a progressive professional worker in the development sector with over 3 years of proven experience scholarly engaged with various projects in several organizations. </w:t>
+      </w:r>
+      <w:r>
+        <w:rPr>
+          <w:sz w:val="21"/>
+          <w:szCs w:val="21"/>
+        </w:rPr>
+        <w:t xml:space="preserve">In addition, </w:t>
+      </w:r>
+      <w:r>
+        <w:rPr>
+          <w:sz w:val="21"/>
+          <w:szCs w:val="21"/>
+        </w:rPr>
+        <w:t xml:space="preserve">I am </w:t>
+      </w:r>
+      <w:r>
+        <w:rPr>
+          <w:sz w:val="21"/>
+          <w:szCs w:val="21"/>
+        </w:rPr>
+        <w:t>hold</w:t>
+      </w:r>
+      <w:r>
+        <w:rPr>
+          <w:sz w:val="21"/>
+          <w:szCs w:val="21"/>
+        </w:rPr>
+        <w:t>ing</w:t>
+      </w:r>
+      <w:r>
+        <w:rPr>
+          <w:sz w:val="21"/>
+          <w:szCs w:val="21"/>
+        </w:rPr>
+        <w:t xml:space="preserve"> a master’s degree in Social Science with special concentration on </w:t>
+      </w:r>
+      <w:r>
+        <w:rPr>
+          <w:sz w:val="21"/>
+          <w:szCs w:val="21"/>
+        </w:rPr>
+        <w:t>Public Policy Analysis</w:t>
+      </w:r>
+      <w:r>
+        <w:rPr>
+          <w:sz w:val="21"/>
+          <w:szCs w:val="21"/>
+        </w:rPr>
+        <w:t>, NGO</w:t>
+      </w:r>
+      <w:r>
+        <w:rPr>
+          <w:sz w:val="21"/>
+          <w:szCs w:val="21"/>
+        </w:rPr>
+        <w:t xml:space="preserve"> Management, </w:t>
+      </w:r>
+      <w:r>
+        <w:rPr>
+          <w:sz w:val="21"/>
+          <w:szCs w:val="21"/>
+        </w:rPr>
+        <w:t>Research Methodology</w:t>
+      </w:r>
+      <w:r>
+        <w:rPr>
+          <w:sz w:val="21"/>
+          <w:szCs w:val="21"/>
+        </w:rPr>
+        <w:t xml:space="preserve">, and </w:t>
+      </w:r>
+      <w:r>
+        <w:rPr>
+          <w:sz w:val="21"/>
+          <w:szCs w:val="21"/>
+        </w:rPr>
+        <w:t>Project Cycle Management</w:t>
+      </w:r>
+      <w:r>
+        <w:rPr>
+          <w:sz w:val="21"/>
+          <w:szCs w:val="21"/>
+        </w:rPr>
+        <w:t xml:space="preserve">. I am currently seeking </w:t>
+      </w:r>
+      <w:r>
+        <w:rPr>
+          <w:b/>
+          <w:bCs/>
+          <w:sz w:val="21"/>
+          <w:szCs w:val="21"/>
+        </w:rPr>
+        <w:t xml:space="preserve">NGO </w:t>
+      </w:r>
+      <w:r>
+        <w:rPr>
+          <w:sz w:val="21"/>
+          <w:szCs w:val="21"/>
+        </w:rPr>
+        <w:t xml:space="preserve">related jobs that will allow me to take challenges and apply my </w:t>
+      </w:r>
+      <w:r>
+        <w:rPr>
+          <w:sz w:val="21"/>
+          <w:szCs w:val="21"/>
+        </w:rPr>
+        <w:t xml:space="preserve">analytical, </w:t>
+      </w:r>
+      <w:r>
+        <w:rPr>
+          <w:sz w:val="21"/>
+          <w:szCs w:val="21"/>
+        </w:rPr>
+        <w:t xml:space="preserve">technical, </w:t>
+      </w:r>
+      <w:r>
+        <w:rPr>
+          <w:sz w:val="21"/>
+          <w:szCs w:val="21"/>
+        </w:rPr>
+        <w:t xml:space="preserve">capacity building, </w:t>
+      </w:r>
+      <w:r>
+        <w:rPr>
+          <w:sz w:val="21"/>
+          <w:szCs w:val="21"/>
+        </w:rPr>
+        <w:t xml:space="preserve">team building, </w:t>
+      </w:r>
+      <w:r>
+        <w:rPr>
+          <w:sz w:val="21"/>
+          <w:szCs w:val="21"/>
+        </w:rPr>
+        <w:t>and communications skills</w:t>
+      </w:r>
+      <w:r>
+        <w:rPr>
+          <w:sz w:val="21"/>
+          <w:szCs w:val="21"/>
+        </w:rPr>
+        <w:t>.</w:t>
+      </w:r>
+    </w:p>
     <w:p>
       <w:pPr>
         <w:rPr>
@@ -1195,50 +1204,33 @@
         <w:tblLook w:val="04A0" w:firstRow="1" w:lastRow="0" w:firstColumn="1" w:lastColumn="0" w:noHBand="0" w:noVBand="1"/>
       </w:tblPr>
       <w:tblGrid>
-        <w:gridCol w:w="2790"/>
-        <w:gridCol w:w="7200"/>
+        <w:gridCol w:w="2407"/>
+        <w:gridCol w:w="7583"/>
       </w:tblGrid>
       <w:tr>
         <w:tc>
           <w:tcPr>
-            <w:tcW w:w="2790" w:type="dxa"/>
+            <w:tcW w:w="9990" w:type="dxa"/>
+            <w:gridSpan w:val="2"/>
           </w:tcPr>
           <w:p>
             <w:pPr>
-              <w:jc w:val="both"/>
-              <w:rPr>
+              <w:jc w:val="center"/>
+              <w:rPr>
+                <w:b/>
+                <w:bCs/>
                 <w:sz w:val="21"/>
                 <w:szCs w:val="21"/>
               </w:rPr>
             </w:pPr>
             <w:r>
               <w:rPr>
-                <w:sz w:val="21"/>
-                <w:szCs w:val="21"/>
-              </w:rPr>
-              <w:t>Date</w:t>
-            </w:r>
-          </w:p>
-        </w:tc>
-        <w:tc>
-          <w:tcPr>
-            <w:tcW w:w="7200" w:type="dxa"/>
-          </w:tcPr>
-          <w:p>
-            <w:pPr>
-              <w:ind w:left="-288" w:firstLine="288"/>
-              <w:jc w:val="both"/>
-              <w:rPr>
-                <w:sz w:val="21"/>
-                <w:szCs w:val="21"/>
-              </w:rPr>
-            </w:pPr>
-            <w:r>
-              <w:rPr>
-                <w:sz w:val="21"/>
-                <w:szCs w:val="21"/>
-              </w:rPr>
-              <w:t>: February 01, 2018 to Present</w:t>
+                <w:b/>
+                <w:bCs/>
+                <w:sz w:val="21"/>
+                <w:szCs w:val="21"/>
+              </w:rPr>
+              <w:t>February 01, 2018 to Present</w:t>
             </w:r>
           </w:p>
         </w:tc>
@@ -1246,7 +1238,7 @@
       <w:tr>
         <w:tc>
           <w:tcPr>
-            <w:tcW w:w="2790" w:type="dxa"/>
+            <w:tcW w:w="2407" w:type="dxa"/>
           </w:tcPr>
           <w:p>
             <w:pPr>
@@ -1267,7 +1259,7 @@
         </w:tc>
         <w:tc>
           <w:tcPr>
-            <w:tcW w:w="7200" w:type="dxa"/>
+            <w:tcW w:w="7583" w:type="dxa"/>
           </w:tcPr>
           <w:p>
             <w:pPr>
@@ -1298,7 +1290,7 @@
       <w:tr>
         <w:tc>
           <w:tcPr>
-            <w:tcW w:w="2790" w:type="dxa"/>
+            <w:tcW w:w="2407" w:type="dxa"/>
           </w:tcPr>
           <w:p>
             <w:pPr>
@@ -1312,60 +1304,17 @@
             <w:r>
               <w:rPr>
                 <w:b/>
-                <w:sz w:val="21"/>
-                <w:szCs w:val="21"/>
-              </w:rPr>
-              <w:t>Organization / Project</w:t>
+                <w:bCs/>
+                <w:sz w:val="21"/>
+                <w:szCs w:val="21"/>
+              </w:rPr>
+              <w:t>Major Projects</w:t>
             </w:r>
           </w:p>
         </w:tc>
         <w:tc>
           <w:tcPr>
-            <w:tcW w:w="7200" w:type="dxa"/>
-          </w:tcPr>
-          <w:p>
-            <w:pPr>
-              <w:jc w:val="both"/>
-              <w:rPr>
-                <w:sz w:val="21"/>
-                <w:szCs w:val="21"/>
-              </w:rPr>
-            </w:pPr>
-            <w:r>
-              <w:rPr>
-                <w:sz w:val="21"/>
-                <w:szCs w:val="21"/>
-              </w:rPr>
-              <w:t>: Sustainable Research and Consultancy (SRC) Ltd.</w:t>
-            </w:r>
-          </w:p>
-        </w:tc>
-      </w:tr>
-      <w:tr>
-        <w:tc>
-          <w:tcPr>
-            <w:tcW w:w="2790" w:type="dxa"/>
-            <w:vAlign w:val="center"/>
-          </w:tcPr>
-          <w:p>
-            <w:pPr>
-              <w:rPr>
-                <w:sz w:val="21"/>
-                <w:szCs w:val="21"/>
-              </w:rPr>
-            </w:pPr>
-            <w:r>
-              <w:rPr>
-                <w:sz w:val="21"/>
-                <w:szCs w:val="21"/>
-              </w:rPr>
-              <w:t>Succinct responsibilities</w:t>
-            </w:r>
-          </w:p>
-        </w:tc>
-        <w:tc>
-          <w:tcPr>
-            <w:tcW w:w="7200" w:type="dxa"/>
+            <w:tcW w:w="7583" w:type="dxa"/>
           </w:tcPr>
           <w:p>
             <w:pPr>
@@ -1385,28 +1334,14 @@
                 <w:sz w:val="21"/>
                 <w:szCs w:val="21"/>
               </w:rPr>
-              <w:t xml:space="preserve">To manage </w:t>
-            </w:r>
-            <w:r>
-              <w:rPr>
-                <w:sz w:val="21"/>
-                <w:szCs w:val="21"/>
-              </w:rPr>
-              <w:t xml:space="preserve">administrative, </w:t>
-            </w:r>
-            <w:r>
-              <w:rPr>
-                <w:sz w:val="21"/>
-                <w:szCs w:val="21"/>
-              </w:rPr>
-              <w:t>development, planning, and implementation policies, procedures and pro</w:t>
-            </w:r>
-            <w:r>
-              <w:rPr>
-                <w:sz w:val="21"/>
-                <w:szCs w:val="21"/>
-              </w:rPr>
-              <w:t>grams in support of the project;</w:t>
+              <w:t xml:space="preserve">Baseline survey of EMP preparation of Matarbari USCCF Power Plant </w:t>
+            </w:r>
+            <w:r>
+              <w:rPr>
+                <w:sz w:val="21"/>
+                <w:szCs w:val="21"/>
+              </w:rPr>
+              <w:t>Project</w:t>
             </w:r>
           </w:p>
           <w:p>
@@ -1427,28 +1362,63 @@
                 <w:sz w:val="21"/>
                 <w:szCs w:val="21"/>
               </w:rPr>
-              <w:t>Maintain liaison with government/non- government a</w:t>
-            </w:r>
-            <w:r>
-              <w:rPr>
-                <w:sz w:val="21"/>
-                <w:szCs w:val="21"/>
-              </w:rPr>
-              <w:t>uthority</w:t>
-            </w:r>
-            <w:r>
-              <w:rPr>
-                <w:sz w:val="21"/>
-                <w:szCs w:val="21"/>
-              </w:rPr>
-              <w:t>, local &amp; international agencies</w:t>
-            </w:r>
-            <w:r>
-              <w:rPr>
-                <w:sz w:val="21"/>
-                <w:szCs w:val="21"/>
-              </w:rPr>
-              <w:t xml:space="preserve"> and other stakeholders;</w:t>
+              <w:t>Dhaka</w:t>
+            </w:r>
+            <w:r>
+              <w:rPr>
+                <w:sz w:val="21"/>
+                <w:szCs w:val="21"/>
+              </w:rPr>
+              <w:t xml:space="preserve"> - </w:t>
+            </w:r>
+            <w:r>
+              <w:rPr>
+                <w:sz w:val="21"/>
+                <w:szCs w:val="21"/>
+              </w:rPr>
+              <w:t>CTG</w:t>
+            </w:r>
+            <w:r>
+              <w:rPr>
+                <w:sz w:val="21"/>
+                <w:szCs w:val="21"/>
+              </w:rPr>
+              <w:t xml:space="preserve"> </w:t>
+            </w:r>
+            <w:r>
+              <w:rPr>
+                <w:sz w:val="21"/>
+                <w:szCs w:val="21"/>
+              </w:rPr>
+              <w:t>- Cox</w:t>
+            </w:r>
+            <w:r>
+              <w:rPr>
+                <w:sz w:val="21"/>
+                <w:szCs w:val="21"/>
+              </w:rPr>
+              <w:t>’</w:t>
+            </w:r>
+            <w:r>
+              <w:rPr>
+                <w:sz w:val="21"/>
+                <w:szCs w:val="21"/>
+              </w:rPr>
+              <w:t>s Baz</w:t>
+            </w:r>
+            <w:r>
+              <w:rPr>
+                <w:sz w:val="21"/>
+                <w:szCs w:val="21"/>
+              </w:rPr>
+              <w:t>a</w:t>
+            </w:r>
+            <w:r>
+              <w:rPr>
+                <w:sz w:val="21"/>
+                <w:szCs w:val="21"/>
+              </w:rPr>
+              <w:t>ar Railway Project</w:t>
             </w:r>
           </w:p>
           <w:p>
@@ -1469,35 +1439,53 @@
                 <w:sz w:val="21"/>
                 <w:szCs w:val="21"/>
               </w:rPr>
-              <w:t xml:space="preserve">Support to prepare presentation, event report, organizing meeting/seminar, </w:t>
-            </w:r>
-            <w:r>
-              <w:rPr>
-                <w:sz w:val="21"/>
-                <w:szCs w:val="21"/>
-              </w:rPr>
-              <w:t>internal events, programs &amp;</w:t>
-            </w:r>
-            <w:r>
-              <w:rPr>
-                <w:sz w:val="21"/>
-                <w:szCs w:val="21"/>
-              </w:rPr>
-              <w:t xml:space="preserve"> field visit</w:t>
-            </w:r>
-            <w:r>
-              <w:rPr>
-                <w:sz w:val="21"/>
-                <w:szCs w:val="21"/>
-              </w:rPr>
-              <w:t xml:space="preserve"> as and when necessary</w:t>
-            </w:r>
-            <w:r>
-              <w:rPr>
-                <w:sz w:val="21"/>
-                <w:szCs w:val="21"/>
-              </w:rPr>
-              <w:t>;</w:t>
+              <w:t>Dhaka</w:t>
+            </w:r>
+            <w:r>
+              <w:rPr>
+                <w:sz w:val="21"/>
+                <w:szCs w:val="21"/>
+              </w:rPr>
+              <w:t xml:space="preserve"> -</w:t>
+            </w:r>
+            <w:r>
+              <w:rPr>
+                <w:sz w:val="21"/>
+                <w:szCs w:val="21"/>
+              </w:rPr>
+              <w:t xml:space="preserve"> </w:t>
+            </w:r>
+            <w:proofErr w:type="spellStart"/>
+            <w:r>
+              <w:rPr>
+                <w:sz w:val="21"/>
+                <w:szCs w:val="21"/>
+              </w:rPr>
+              <w:t>Joydevpur</w:t>
+            </w:r>
+            <w:proofErr w:type="spellEnd"/>
+            <w:r>
+              <w:rPr>
+                <w:sz w:val="21"/>
+                <w:szCs w:val="21"/>
+              </w:rPr>
+              <w:t xml:space="preserve"> - </w:t>
+            </w:r>
+            <w:proofErr w:type="spellStart"/>
+            <w:r>
+              <w:rPr>
+                <w:sz w:val="21"/>
+                <w:szCs w:val="21"/>
+              </w:rPr>
+              <w:t>Ishwardy</w:t>
+            </w:r>
+            <w:proofErr w:type="spellEnd"/>
+            <w:r>
+              <w:rPr>
+                <w:sz w:val="21"/>
+                <w:szCs w:val="21"/>
+              </w:rPr>
+              <w:t xml:space="preserve"> Railway Project</w:t>
             </w:r>
           </w:p>
           <w:p>
@@ -1518,21 +1506,118 @@
                 <w:sz w:val="21"/>
                 <w:szCs w:val="21"/>
               </w:rPr>
-              <w:t>Conduct social/baseline surveys as and when req</w:t>
-            </w:r>
-            <w:r>
-              <w:rPr>
-                <w:sz w:val="21"/>
-                <w:szCs w:val="21"/>
-              </w:rPr>
-              <w:t>uired</w:t>
-            </w:r>
-            <w:r>
-              <w:rPr>
-                <w:sz w:val="21"/>
-                <w:szCs w:val="21"/>
-              </w:rPr>
-              <w:t>;</w:t>
+              <w:t>Environmental Master Plan Project (Al</w:t>
+            </w:r>
+            <w:r>
+              <w:rPr>
+                <w:sz w:val="21"/>
+                <w:szCs w:val="21"/>
+              </w:rPr>
+              <w:t>l</w:t>
+            </w:r>
+            <w:r>
+              <w:rPr>
+                <w:sz w:val="21"/>
+                <w:szCs w:val="21"/>
+              </w:rPr>
+              <w:t xml:space="preserve"> over Bangladesh)</w:t>
+            </w:r>
+          </w:p>
+        </w:tc>
+      </w:tr>
+      <w:tr>
+        <w:tc>
+          <w:tcPr>
+            <w:tcW w:w="2407" w:type="dxa"/>
+          </w:tcPr>
+          <w:p>
+            <w:pPr>
+              <w:jc w:val="both"/>
+              <w:rPr>
+                <w:b/>
+                <w:sz w:val="21"/>
+                <w:szCs w:val="21"/>
+              </w:rPr>
+            </w:pPr>
+            <w:r>
+              <w:rPr>
+                <w:b/>
+                <w:sz w:val="21"/>
+                <w:szCs w:val="21"/>
+              </w:rPr>
+              <w:t>Organization</w:t>
+            </w:r>
+          </w:p>
+        </w:tc>
+        <w:tc>
+          <w:tcPr>
+            <w:tcW w:w="7583" w:type="dxa"/>
+          </w:tcPr>
+          <w:p>
+            <w:pPr>
+              <w:jc w:val="both"/>
+              <w:rPr>
+                <w:b/>
+                <w:sz w:val="21"/>
+                <w:szCs w:val="21"/>
+              </w:rPr>
+            </w:pPr>
+            <w:r>
+              <w:rPr>
+                <w:b/>
+                <w:sz w:val="21"/>
+                <w:szCs w:val="21"/>
+              </w:rPr>
+              <w:t>: Sustainable Research and Consultancy (SRC) Ltd.</w:t>
+            </w:r>
+          </w:p>
+        </w:tc>
+      </w:tr>
+      <w:tr>
+        <w:tc>
+          <w:tcPr>
+            <w:tcW w:w="2407" w:type="dxa"/>
+            <w:vAlign w:val="center"/>
+          </w:tcPr>
+          <w:p>
+            <w:pPr>
+              <w:rPr>
+                <w:sz w:val="21"/>
+                <w:szCs w:val="21"/>
+              </w:rPr>
+            </w:pPr>
+            <w:r>
+              <w:rPr>
+                <w:sz w:val="21"/>
+                <w:szCs w:val="21"/>
+              </w:rPr>
+              <w:t>Succinct responsibilities</w:t>
+            </w:r>
+          </w:p>
+        </w:tc>
+        <w:tc>
+          <w:tcPr>
+            <w:tcW w:w="7583" w:type="dxa"/>
+          </w:tcPr>
+          <w:p>
+            <w:pPr>
+              <w:pStyle w:val="ListParagraph"/>
+              <w:numPr>
+                <w:ilvl w:val="0"/>
+                <w:numId w:val="33"/>
+              </w:numPr>
+              <w:jc w:val="both"/>
+              <w:rPr>
+                <w:sz w:val="21"/>
+                <w:szCs w:val="21"/>
+              </w:rPr>
+            </w:pPr>
+            <w:r>
+              <w:rPr>
+                <w:sz w:val="21"/>
+                <w:szCs w:val="21"/>
+              </w:rPr>
+              <w:t>To manage administrative, development, planning, and implementation policies, procedures and programs in support of the project;</w:t>
             </w:r>
           </w:p>
           <w:p>
@@ -1553,40 +1638,71 @@
                 <w:sz w:val="21"/>
                 <w:szCs w:val="21"/>
               </w:rPr>
-              <w:t xml:space="preserve">Assist in data collection, report preparation and </w:t>
-            </w:r>
-            <w:r>
-              <w:rPr>
-                <w:sz w:val="21"/>
-                <w:szCs w:val="21"/>
-              </w:rPr>
-              <w:t xml:space="preserve">further tasks as per instruction by the </w:t>
-            </w:r>
-            <w:r>
-              <w:rPr>
-                <w:sz w:val="21"/>
-                <w:szCs w:val="21"/>
-              </w:rPr>
-              <w:t>authorized management</w:t>
-            </w:r>
-            <w:r>
-              <w:rPr>
-                <w:sz w:val="21"/>
-                <w:szCs w:val="21"/>
-              </w:rPr>
-              <w:t>.</w:t>
+              <w:t>Maintain liaison with government/non- government authority, local &amp; international agencies and other stakeholders;</w:t>
             </w:r>
           </w:p>
           <w:p>
             <w:pPr>
               <w:pStyle w:val="ListParagraph"/>
-              <w:ind w:left="360"/>
+              <w:numPr>
+                <w:ilvl w:val="0"/>
+                <w:numId w:val="33"/>
+              </w:numPr>
+              <w:jc w:val="both"/>
+              <w:rPr>
+                <w:sz w:val="21"/>
+                <w:szCs w:val="21"/>
+              </w:rPr>
+            </w:pPr>
+            <w:r>
+              <w:rPr>
+                <w:sz w:val="21"/>
+                <w:szCs w:val="21"/>
+              </w:rPr>
+              <w:t>Support to prepare presentation, event report, organizing meeting/seminar, internal events, programs &amp; field visit as and when necessary;</w:t>
+            </w:r>
+          </w:p>
+          <w:p>
+            <w:pPr>
+              <w:pStyle w:val="ListParagraph"/>
+              <w:numPr>
+                <w:ilvl w:val="0"/>
+                <w:numId w:val="33"/>
+              </w:numPr>
+              <w:jc w:val="both"/>
+              <w:rPr>
+                <w:sz w:val="21"/>
+                <w:szCs w:val="21"/>
+              </w:rPr>
+            </w:pPr>
+            <w:r>
+              <w:rPr>
+                <w:sz w:val="21"/>
+                <w:szCs w:val="21"/>
+              </w:rPr>
+              <w:t>Conduct social/baseline surveys as and when required;</w:t>
+            </w:r>
+          </w:p>
+          <w:p>
+            <w:pPr>
+              <w:pStyle w:val="ListParagraph"/>
+              <w:numPr>
+                <w:ilvl w:val="0"/>
+                <w:numId w:val="33"/>
+              </w:numPr>
               <w:jc w:val="both"/>
               <w:rPr>
                 <w:sz w:val="16"/>
                 <w:szCs w:val="16"/>
               </w:rPr>
             </w:pPr>
+            <w:r>
+              <w:rPr>
+                <w:sz w:val="21"/>
+                <w:szCs w:val="21"/>
+              </w:rPr>
+              <w:t>Assist in data collection, report preparation and further tasks as per instruction by the authorized management.</w:t>
+            </w:r>
           </w:p>
         </w:tc>
       </w:tr>
@@ -1617,53 +1733,29 @@
         <w:tblLook w:val="04A0" w:firstRow="1" w:lastRow="0" w:firstColumn="1" w:lastColumn="0" w:noHBand="0" w:noVBand="1"/>
       </w:tblPr>
       <w:tblGrid>
-        <w:gridCol w:w="2790"/>
-        <w:gridCol w:w="7200"/>
+        <w:gridCol w:w="2407"/>
+        <w:gridCol w:w="7583"/>
       </w:tblGrid>
       <w:tr>
         <w:tc>
           <w:tcPr>
-            <w:tcW w:w="2790" w:type="dxa"/>
+            <w:tcW w:w="9990" w:type="dxa"/>
+            <w:gridSpan w:val="2"/>
           </w:tcPr>
           <w:p>
             <w:pPr>
-              <w:jc w:val="both"/>
-              <w:rPr>
+              <w:jc w:val="center"/>
+              <w:rPr>
+                <w:b/>
+                <w:bCs/>
                 <w:sz w:val="21"/>
                 <w:szCs w:val="21"/>
               </w:rPr>
             </w:pPr>
             <w:r>
               <w:rPr>
-                <w:sz w:val="21"/>
-                <w:szCs w:val="21"/>
-              </w:rPr>
-              <w:t>Date</w:t>
-            </w:r>
-          </w:p>
-        </w:tc>
-        <w:tc>
-          <w:tcPr>
-            <w:tcW w:w="7200" w:type="dxa"/>
-          </w:tcPr>
-          <w:p>
-            <w:pPr>
-              <w:ind w:left="-288" w:firstLine="288"/>
-              <w:jc w:val="both"/>
-              <w:rPr>
-                <w:sz w:val="21"/>
-                <w:szCs w:val="21"/>
-              </w:rPr>
-            </w:pPr>
-            <w:r>
-              <w:rPr>
-                <w:sz w:val="21"/>
-                <w:szCs w:val="21"/>
-              </w:rPr>
-              <w:t xml:space="preserve">: </w:t>
-            </w:r>
-            <w:r>
-              <w:rPr>
+                <w:b/>
+                <w:bCs/>
                 <w:sz w:val="21"/>
                 <w:szCs w:val="21"/>
               </w:rPr>
@@ -1675,7 +1767,7 @@
       <w:tr>
         <w:tc>
           <w:tcPr>
-            <w:tcW w:w="2790" w:type="dxa"/>
+            <w:tcW w:w="2407" w:type="dxa"/>
           </w:tcPr>
           <w:p>
             <w:pPr>
@@ -1696,7 +1788,7 @@
         </w:tc>
         <w:tc>
           <w:tcPr>
-            <w:tcW w:w="7200" w:type="dxa"/>
+            <w:tcW w:w="7583" w:type="dxa"/>
           </w:tcPr>
           <w:p>
             <w:pPr>
@@ -1727,7 +1819,7 @@
       <w:tr>
         <w:tc>
           <w:tcPr>
-            <w:tcW w:w="2790" w:type="dxa"/>
+            <w:tcW w:w="2407" w:type="dxa"/>
           </w:tcPr>
           <w:p>
             <w:pPr>
@@ -1741,91 +1833,17 @@
             <w:r>
               <w:rPr>
                 <w:b/>
-                <w:sz w:val="21"/>
-                <w:szCs w:val="21"/>
-              </w:rPr>
-              <w:t>O</w:t>
-            </w:r>
-            <w:r>
-              <w:rPr>
-                <w:b/>
-                <w:sz w:val="21"/>
-                <w:szCs w:val="21"/>
-              </w:rPr>
-              <w:t>rganization</w:t>
-            </w:r>
-            <w:r>
-              <w:rPr>
-                <w:b/>
-                <w:sz w:val="21"/>
-                <w:szCs w:val="21"/>
-              </w:rPr>
-              <w:t xml:space="preserve"> / Project</w:t>
+                <w:bCs/>
+                <w:sz w:val="21"/>
+                <w:szCs w:val="21"/>
+              </w:rPr>
+              <w:t>Major Projects</w:t>
             </w:r>
           </w:p>
         </w:tc>
         <w:tc>
           <w:tcPr>
-            <w:tcW w:w="7200" w:type="dxa"/>
-          </w:tcPr>
-          <w:p>
-            <w:pPr>
-              <w:jc w:val="both"/>
-              <w:rPr>
-                <w:sz w:val="21"/>
-                <w:szCs w:val="21"/>
-              </w:rPr>
-            </w:pPr>
-            <w:r>
-              <w:rPr>
-                <w:sz w:val="21"/>
-                <w:szCs w:val="21"/>
-              </w:rPr>
-              <w:t>: Matarbari Ultra</w:t>
-            </w:r>
-            <w:r>
-              <w:rPr>
-                <w:sz w:val="21"/>
-                <w:szCs w:val="21"/>
-              </w:rPr>
-              <w:t xml:space="preserve"> Super Critical Coal </w:t>
-            </w:r>
-            <w:r>
-              <w:rPr>
-                <w:sz w:val="21"/>
-                <w:szCs w:val="21"/>
-              </w:rPr>
-              <w:t>Fired Power Plant Project</w:t>
-            </w:r>
-          </w:p>
-        </w:tc>
-      </w:tr>
-      <w:tr>
-        <w:tc>
-          <w:tcPr>
-            <w:tcW w:w="2790" w:type="dxa"/>
-            <w:vAlign w:val="center"/>
-          </w:tcPr>
-          <w:p>
-            <w:pPr>
-              <w:jc w:val="both"/>
-              <w:rPr>
-                <w:sz w:val="21"/>
-                <w:szCs w:val="21"/>
-              </w:rPr>
-            </w:pPr>
-            <w:r>
-              <w:rPr>
-                <w:sz w:val="21"/>
-                <w:szCs w:val="21"/>
-              </w:rPr>
-              <w:t>Succinct responsibilities</w:t>
-            </w:r>
-          </w:p>
-        </w:tc>
-        <w:tc>
-          <w:tcPr>
-            <w:tcW w:w="7200" w:type="dxa"/>
+            <w:tcW w:w="7583" w:type="dxa"/>
           </w:tcPr>
           <w:p>
             <w:pPr>
@@ -1845,14 +1863,14 @@
                 <w:sz w:val="21"/>
                 <w:szCs w:val="21"/>
               </w:rPr>
-              <w:t>Collaborating with customers, claimants, policyholders &amp; the local administration</w:t>
-            </w:r>
-            <w:r>
-              <w:rPr>
-                <w:sz w:val="21"/>
-                <w:szCs w:val="21"/>
-              </w:rPr>
-              <w:t>;</w:t>
+              <w:t xml:space="preserve">Baseline survey of EMP preparation of Matarbari USCCF Power Plant </w:t>
+            </w:r>
+            <w:r>
+              <w:rPr>
+                <w:sz w:val="21"/>
+                <w:szCs w:val="21"/>
+              </w:rPr>
+              <w:t>Project</w:t>
             </w:r>
           </w:p>
           <w:p>
@@ -1873,7 +1891,7 @@
                 <w:sz w:val="21"/>
                 <w:szCs w:val="21"/>
               </w:rPr>
-              <w:t>Field visit as and when necessary;</w:t>
+              <w:t>Third Urban Governance &amp; Infrastructure Improvement Project (UGIIP-3)</w:t>
             </w:r>
           </w:p>
           <w:p>
@@ -1894,21 +1912,42 @@
                 <w:sz w:val="21"/>
                 <w:szCs w:val="21"/>
               </w:rPr>
-              <w:t>O</w:t>
-            </w:r>
-            <w:r>
-              <w:rPr>
-                <w:sz w:val="21"/>
-                <w:szCs w:val="21"/>
-              </w:rPr>
-              <w:t>rganize and facilitate focus group discussion</w:t>
-            </w:r>
-            <w:r>
-              <w:rPr>
-                <w:sz w:val="21"/>
-                <w:szCs w:val="21"/>
-              </w:rPr>
-              <w:t>;</w:t>
+              <w:t>Environmental Master Plan Project</w:t>
+            </w:r>
+            <w:r>
+              <w:rPr>
+                <w:sz w:val="21"/>
+                <w:szCs w:val="21"/>
+              </w:rPr>
+              <w:t xml:space="preserve"> (</w:t>
+            </w:r>
+            <w:r>
+              <w:rPr>
+                <w:sz w:val="21"/>
+                <w:szCs w:val="21"/>
+              </w:rPr>
+              <w:t>Al</w:t>
+            </w:r>
+            <w:r>
+              <w:rPr>
+                <w:sz w:val="21"/>
+                <w:szCs w:val="21"/>
+              </w:rPr>
+              <w:t>l</w:t>
+            </w:r>
+            <w:r>
+              <w:rPr>
+                <w:sz w:val="21"/>
+                <w:szCs w:val="21"/>
+              </w:rPr>
+              <w:t xml:space="preserve"> over Bangladesh</w:t>
+            </w:r>
+            <w:r>
+              <w:rPr>
+                <w:sz w:val="21"/>
+                <w:szCs w:val="21"/>
+              </w:rPr>
+              <w:t>)</w:t>
             </w:r>
           </w:p>
           <w:p>
@@ -1929,7 +1968,122 @@
                 <w:sz w:val="21"/>
                 <w:szCs w:val="21"/>
               </w:rPr>
-              <w:t>Reviewing the investigation project thoroughly for detecting the possible loopholes &amp; reporting the results to the authorized person;</w:t>
+              <w:t>Drainage Master Plan Project</w:t>
+            </w:r>
+            <w:r>
+              <w:rPr>
+                <w:sz w:val="21"/>
+                <w:szCs w:val="21"/>
+              </w:rPr>
+              <w:t xml:space="preserve"> (16 Districts)</w:t>
+            </w:r>
+          </w:p>
+        </w:tc>
+      </w:tr>
+      <w:tr>
+        <w:tc>
+          <w:tcPr>
+            <w:tcW w:w="2407" w:type="dxa"/>
+          </w:tcPr>
+          <w:p>
+            <w:pPr>
+              <w:jc w:val="both"/>
+              <w:rPr>
+                <w:b/>
+                <w:bCs/>
+                <w:sz w:val="21"/>
+                <w:szCs w:val="21"/>
+              </w:rPr>
+            </w:pPr>
+            <w:r>
+              <w:rPr>
+                <w:b/>
+                <w:sz w:val="21"/>
+                <w:szCs w:val="21"/>
+              </w:rPr>
+              <w:t>Organization</w:t>
+            </w:r>
+          </w:p>
+        </w:tc>
+        <w:tc>
+          <w:tcPr>
+            <w:tcW w:w="7583" w:type="dxa"/>
+          </w:tcPr>
+          <w:p>
+            <w:pPr>
+              <w:jc w:val="both"/>
+              <w:rPr>
+                <w:b/>
+                <w:bCs/>
+                <w:sz w:val="21"/>
+                <w:szCs w:val="21"/>
+              </w:rPr>
+            </w:pPr>
+            <w:r>
+              <w:rPr>
+                <w:b/>
+                <w:bCs/>
+                <w:sz w:val="21"/>
+                <w:szCs w:val="21"/>
+              </w:rPr>
+              <w:t>: Sustainable Research and Consultancy (SRC) Ltd.</w:t>
+            </w:r>
+          </w:p>
+        </w:tc>
+      </w:tr>
+      <w:tr>
+        <w:tc>
+          <w:tcPr>
+            <w:tcW w:w="2407" w:type="dxa"/>
+            <w:vAlign w:val="center"/>
+          </w:tcPr>
+          <w:p>
+            <w:pPr>
+              <w:jc w:val="both"/>
+              <w:rPr>
+                <w:sz w:val="21"/>
+                <w:szCs w:val="21"/>
+              </w:rPr>
+            </w:pPr>
+            <w:r>
+              <w:rPr>
+                <w:sz w:val="21"/>
+                <w:szCs w:val="21"/>
+              </w:rPr>
+              <w:t>Succinct responsibilities</w:t>
+            </w:r>
+          </w:p>
+        </w:tc>
+        <w:tc>
+          <w:tcPr>
+            <w:tcW w:w="7583" w:type="dxa"/>
+          </w:tcPr>
+          <w:p>
+            <w:pPr>
+              <w:pStyle w:val="ListParagraph"/>
+              <w:numPr>
+                <w:ilvl w:val="0"/>
+                <w:numId w:val="33"/>
+              </w:numPr>
+              <w:jc w:val="both"/>
+              <w:rPr>
+                <w:sz w:val="21"/>
+                <w:szCs w:val="21"/>
+              </w:rPr>
+            </w:pPr>
+            <w:r>
+              <w:rPr>
+                <w:sz w:val="21"/>
+                <w:szCs w:val="21"/>
+              </w:rPr>
+              <w:t>Collaborating with customers, claimants, policyholders &amp; the local administration</w:t>
+            </w:r>
+            <w:r>
+              <w:rPr>
+                <w:sz w:val="21"/>
+                <w:szCs w:val="21"/>
+              </w:rPr>
+              <w:t>;</w:t>
             </w:r>
           </w:p>
           <w:p>
@@ -1950,54 +2104,120 @@
                 <w:sz w:val="21"/>
                 <w:szCs w:val="21"/>
               </w:rPr>
-              <w:t>Draft accurate and concise reports</w:t>
-            </w:r>
-            <w:r>
-              <w:rPr>
-                <w:sz w:val="21"/>
-                <w:szCs w:val="21"/>
-              </w:rPr>
-              <w:t xml:space="preserve"> &amp; presentations</w:t>
-            </w:r>
-            <w:r>
-              <w:rPr>
-                <w:sz w:val="21"/>
-                <w:szCs w:val="21"/>
-              </w:rPr>
-              <w:t xml:space="preserve"> based on all </w:t>
-            </w:r>
-            <w:r>
-              <w:rPr>
-                <w:sz w:val="21"/>
-                <w:szCs w:val="21"/>
-              </w:rPr>
-              <w:t>collected</w:t>
-            </w:r>
-            <w:r>
-              <w:rPr>
-                <w:sz w:val="21"/>
-                <w:szCs w:val="21"/>
-              </w:rPr>
-              <w:t xml:space="preserve"> findings</w:t>
-            </w:r>
-            <w:r>
-              <w:rPr>
-                <w:sz w:val="21"/>
-                <w:szCs w:val="21"/>
-              </w:rPr>
-              <w:t>.</w:t>
+              <w:t>Field visit as and when necessary;</w:t>
             </w:r>
           </w:p>
           <w:p>
             <w:pPr>
               <w:pStyle w:val="ListParagraph"/>
-              <w:ind w:left="360"/>
+              <w:numPr>
+                <w:ilvl w:val="0"/>
+                <w:numId w:val="33"/>
+              </w:numPr>
+              <w:jc w:val="both"/>
+              <w:rPr>
+                <w:sz w:val="21"/>
+                <w:szCs w:val="21"/>
+              </w:rPr>
+            </w:pPr>
+            <w:r>
+              <w:rPr>
+                <w:sz w:val="21"/>
+                <w:szCs w:val="21"/>
+              </w:rPr>
+              <w:t>O</w:t>
+            </w:r>
+            <w:r>
+              <w:rPr>
+                <w:sz w:val="21"/>
+                <w:szCs w:val="21"/>
+              </w:rPr>
+              <w:t>rganize and facilitate focus group discussion</w:t>
+            </w:r>
+            <w:r>
+              <w:rPr>
+                <w:sz w:val="21"/>
+                <w:szCs w:val="21"/>
+              </w:rPr>
+              <w:t>;</w:t>
+            </w:r>
+          </w:p>
+          <w:p>
+            <w:pPr>
+              <w:pStyle w:val="ListParagraph"/>
+              <w:numPr>
+                <w:ilvl w:val="0"/>
+                <w:numId w:val="33"/>
+              </w:numPr>
+              <w:jc w:val="both"/>
+              <w:rPr>
+                <w:sz w:val="21"/>
+                <w:szCs w:val="21"/>
+              </w:rPr>
+            </w:pPr>
+            <w:r>
+              <w:rPr>
+                <w:sz w:val="21"/>
+                <w:szCs w:val="21"/>
+              </w:rPr>
+              <w:t>Reviewing the investigation project thoroughly for detecting the possible loopholes &amp; reporting the results to the authorized person;</w:t>
+            </w:r>
+          </w:p>
+          <w:p>
+            <w:pPr>
+              <w:pStyle w:val="ListParagraph"/>
+              <w:numPr>
+                <w:ilvl w:val="0"/>
+                <w:numId w:val="33"/>
+              </w:numPr>
               <w:jc w:val="both"/>
               <w:rPr>
                 <w:sz w:val="16"/>
                 <w:szCs w:val="16"/>
               </w:rPr>
             </w:pPr>
+            <w:r>
+              <w:rPr>
+                <w:sz w:val="21"/>
+                <w:szCs w:val="21"/>
+              </w:rPr>
+              <w:t>Draft accurate and concise reports</w:t>
+            </w:r>
+            <w:r>
+              <w:rPr>
+                <w:sz w:val="21"/>
+                <w:szCs w:val="21"/>
+              </w:rPr>
+              <w:t xml:space="preserve"> &amp; presentations</w:t>
+            </w:r>
+            <w:r>
+              <w:rPr>
+                <w:sz w:val="21"/>
+                <w:szCs w:val="21"/>
+              </w:rPr>
+              <w:t xml:space="preserve"> based on all </w:t>
+            </w:r>
+            <w:r>
+              <w:rPr>
+                <w:sz w:val="21"/>
+                <w:szCs w:val="21"/>
+              </w:rPr>
+              <w:t>collected</w:t>
+            </w:r>
+            <w:r>
+              <w:rPr>
+                <w:sz w:val="21"/>
+                <w:szCs w:val="21"/>
+              </w:rPr>
+              <w:t xml:space="preserve"> findings</w:t>
+            </w:r>
+            <w:r>
+              <w:rPr>
+                <w:sz w:val="21"/>
+                <w:szCs w:val="21"/>
+              </w:rPr>
+              <w:t>.</w:t>
+            </w:r>
           </w:p>
         </w:tc>
       </w:tr>
@@ -2026,8 +2246,8 @@
         <w:tblLook w:val="04A0" w:firstRow="1" w:lastRow="0" w:firstColumn="1" w:lastColumn="0" w:noHBand="0" w:noVBand="1"/>
       </w:tblPr>
       <w:tblGrid>
-        <w:gridCol w:w="2790"/>
-        <w:gridCol w:w="7200"/>
+        <w:gridCol w:w="2407"/>
+        <w:gridCol w:w="7583"/>
       </w:tblGrid>
       <w:tr>
         <w:trPr>
@@ -2035,85 +2255,27 @@
         </w:trPr>
         <w:tc>
           <w:tcPr>
-            <w:tcW w:w="2790" w:type="dxa"/>
+            <w:tcW w:w="9990" w:type="dxa"/>
+            <w:gridSpan w:val="2"/>
           </w:tcPr>
           <w:p>
             <w:pPr>
-              <w:jc w:val="both"/>
-              <w:rPr>
+              <w:jc w:val="center"/>
+              <w:rPr>
+                <w:b/>
+                <w:bCs/>
                 <w:sz w:val="21"/>
                 <w:szCs w:val="21"/>
               </w:rPr>
             </w:pPr>
             <w:r>
               <w:rPr>
-                <w:sz w:val="21"/>
-                <w:szCs w:val="21"/>
-              </w:rPr>
-              <w:t>Date</w:t>
-            </w:r>
-          </w:p>
-        </w:tc>
-        <w:tc>
-          <w:tcPr>
-            <w:tcW w:w="7200" w:type="dxa"/>
-          </w:tcPr>
-          <w:p>
-            <w:pPr>
-              <w:jc w:val="both"/>
-              <w:rPr>
-                <w:sz w:val="21"/>
-                <w:szCs w:val="21"/>
-              </w:rPr>
-            </w:pPr>
-            <w:r>
-              <w:rPr>
-                <w:sz w:val="21"/>
-                <w:szCs w:val="21"/>
-              </w:rPr>
-              <w:t xml:space="preserve">: </w:t>
-            </w:r>
-            <w:r>
-              <w:rPr>
-                <w:sz w:val="21"/>
-                <w:szCs w:val="21"/>
-              </w:rPr>
-              <w:t xml:space="preserve">March 01, </w:t>
-            </w:r>
-            <w:r>
-              <w:rPr>
-                <w:sz w:val="21"/>
-                <w:szCs w:val="21"/>
-              </w:rPr>
-              <w:t xml:space="preserve">2016 to </w:t>
-            </w:r>
-            <w:r>
-              <w:rPr>
-                <w:sz w:val="21"/>
-                <w:szCs w:val="21"/>
-              </w:rPr>
-              <w:t xml:space="preserve">September </w:t>
-            </w:r>
-            <w:r>
-              <w:rPr>
-                <w:sz w:val="21"/>
-                <w:szCs w:val="21"/>
-              </w:rPr>
-              <w:t>30</w:t>
-            </w:r>
-            <w:r>
-              <w:rPr>
-                <w:sz w:val="21"/>
-                <w:szCs w:val="21"/>
-              </w:rPr>
-              <w:t xml:space="preserve">, </w:t>
-            </w:r>
-            <w:r>
-              <w:rPr>
-                <w:sz w:val="21"/>
-                <w:szCs w:val="21"/>
-              </w:rPr>
-              <w:t xml:space="preserve">2016 </w:t>
+                <w:b/>
+                <w:bCs/>
+                <w:sz w:val="21"/>
+                <w:szCs w:val="21"/>
+              </w:rPr>
+              <w:t>March 01, 2016 to September 30, 2016</w:t>
             </w:r>
           </w:p>
         </w:tc>
@@ -2124,7 +2286,7 @@
         </w:trPr>
         <w:tc>
           <w:tcPr>
-            <w:tcW w:w="2790" w:type="dxa"/>
+            <w:tcW w:w="2407" w:type="dxa"/>
           </w:tcPr>
           <w:p>
             <w:pPr>
@@ -2152,7 +2314,7 @@
         </w:tc>
         <w:tc>
           <w:tcPr>
-            <w:tcW w:w="7200" w:type="dxa"/>
+            <w:tcW w:w="7583" w:type="dxa"/>
           </w:tcPr>
           <w:p>
             <w:pPr>
@@ -2186,7 +2348,7 @@
         </w:trPr>
         <w:tc>
           <w:tcPr>
-            <w:tcW w:w="2790" w:type="dxa"/>
+            <w:tcW w:w="2407" w:type="dxa"/>
           </w:tcPr>
           <w:p>
             <w:pPr>
@@ -2203,13 +2365,13 @@
                 <w:sz w:val="21"/>
                 <w:szCs w:val="21"/>
               </w:rPr>
-              <w:t>Organization / Project</w:t>
+              <w:t>Organization</w:t>
             </w:r>
           </w:p>
         </w:tc>
         <w:tc>
           <w:tcPr>
-            <w:tcW w:w="7200" w:type="dxa"/>
+            <w:tcW w:w="7583" w:type="dxa"/>
           </w:tcPr>
           <w:p>
             <w:pPr>
@@ -2229,267 +2391,18 @@
           </w:p>
         </w:tc>
       </w:tr>
-      <w:tr>
-        <w:trPr>
-          <w:trHeight w:val="257"/>
-        </w:trPr>
-        <w:tc>
-          <w:tcPr>
-            <w:tcW w:w="2790" w:type="dxa"/>
-            <w:vAlign w:val="center"/>
-          </w:tcPr>
-          <w:p>
-            <w:pPr>
-              <w:jc w:val="both"/>
-              <w:rPr>
-                <w:sz w:val="21"/>
-                <w:szCs w:val="21"/>
-              </w:rPr>
-            </w:pPr>
-            <w:r>
-              <w:rPr>
-                <w:sz w:val="21"/>
-                <w:szCs w:val="21"/>
-              </w:rPr>
-              <w:t>Succinct responsibilities</w:t>
-            </w:r>
-          </w:p>
-        </w:tc>
-        <w:tc>
-          <w:tcPr>
-            <w:tcW w:w="7200" w:type="dxa"/>
-          </w:tcPr>
-          <w:p>
-            <w:pPr>
-              <w:pStyle w:val="ListParagraph"/>
-              <w:numPr>
-                <w:ilvl w:val="0"/>
-                <w:numId w:val="33"/>
-              </w:numPr>
-              <w:jc w:val="both"/>
-              <w:rPr>
-                <w:sz w:val="21"/>
-                <w:szCs w:val="21"/>
-              </w:rPr>
-            </w:pPr>
-            <w:r>
-              <w:rPr>
-                <w:sz w:val="21"/>
-                <w:szCs w:val="21"/>
-              </w:rPr>
-              <w:t>Desk research;</w:t>
-            </w:r>
-          </w:p>
-          <w:p>
-            <w:pPr>
-              <w:pStyle w:val="ListParagraph"/>
-              <w:numPr>
-                <w:ilvl w:val="0"/>
-                <w:numId w:val="33"/>
-              </w:numPr>
-              <w:jc w:val="both"/>
-              <w:rPr>
-                <w:sz w:val="21"/>
-                <w:szCs w:val="21"/>
-              </w:rPr>
-            </w:pPr>
-            <w:r>
-              <w:rPr>
-                <w:sz w:val="21"/>
-                <w:szCs w:val="21"/>
-              </w:rPr>
-              <w:t>Collec</w:t>
-            </w:r>
-            <w:r>
-              <w:rPr>
-                <w:sz w:val="21"/>
-                <w:szCs w:val="21"/>
-              </w:rPr>
-              <w:t>tion</w:t>
-            </w:r>
-            <w:r>
-              <w:rPr>
-                <w:sz w:val="21"/>
-                <w:szCs w:val="21"/>
-              </w:rPr>
-              <w:t xml:space="preserve">, </w:t>
-            </w:r>
-            <w:r>
-              <w:rPr>
-                <w:sz w:val="21"/>
-                <w:szCs w:val="21"/>
-              </w:rPr>
-              <w:t>compilation</w:t>
-            </w:r>
-            <w:r>
-              <w:rPr>
-                <w:sz w:val="21"/>
-                <w:szCs w:val="21"/>
-              </w:rPr>
-              <w:t xml:space="preserve"> &amp; analysis</w:t>
-            </w:r>
-            <w:r>
-              <w:rPr>
-                <w:sz w:val="21"/>
-                <w:szCs w:val="21"/>
-              </w:rPr>
-              <w:t xml:space="preserve"> of data and</w:t>
-            </w:r>
-            <w:r>
-              <w:rPr>
-                <w:sz w:val="21"/>
-                <w:szCs w:val="21"/>
-              </w:rPr>
-              <w:t xml:space="preserve"> information;</w:t>
-            </w:r>
-          </w:p>
-          <w:p>
-            <w:pPr>
-              <w:pStyle w:val="ListParagraph"/>
-              <w:numPr>
-                <w:ilvl w:val="0"/>
-                <w:numId w:val="33"/>
-              </w:numPr>
-              <w:jc w:val="both"/>
-              <w:rPr>
-                <w:sz w:val="21"/>
-                <w:szCs w:val="21"/>
-              </w:rPr>
-            </w:pPr>
-            <w:r>
-              <w:rPr>
-                <w:sz w:val="21"/>
-                <w:szCs w:val="21"/>
-              </w:rPr>
-              <w:t>Making contacts and appointments with relevant key informants;</w:t>
-            </w:r>
-          </w:p>
-          <w:p>
-            <w:pPr>
-              <w:pStyle w:val="ListParagraph"/>
-              <w:numPr>
-                <w:ilvl w:val="0"/>
-                <w:numId w:val="33"/>
-              </w:numPr>
-              <w:jc w:val="both"/>
-              <w:rPr>
-                <w:sz w:val="21"/>
-                <w:szCs w:val="21"/>
-              </w:rPr>
-            </w:pPr>
-            <w:r>
-              <w:rPr>
-                <w:sz w:val="21"/>
-                <w:szCs w:val="21"/>
-              </w:rPr>
-              <w:t>Interviewing of the key informants</w:t>
-            </w:r>
-            <w:r>
-              <w:rPr>
-                <w:sz w:val="21"/>
-                <w:szCs w:val="21"/>
-              </w:rPr>
-              <w:t xml:space="preserve"> as &amp; when required</w:t>
-            </w:r>
-            <w:r>
-              <w:rPr>
-                <w:sz w:val="21"/>
-                <w:szCs w:val="21"/>
-              </w:rPr>
-              <w:t>;</w:t>
-            </w:r>
-          </w:p>
-          <w:p>
-            <w:pPr>
-              <w:pStyle w:val="ListParagraph"/>
-              <w:numPr>
-                <w:ilvl w:val="0"/>
-                <w:numId w:val="33"/>
-              </w:numPr>
-              <w:jc w:val="both"/>
-              <w:rPr>
-                <w:sz w:val="21"/>
-                <w:szCs w:val="21"/>
-              </w:rPr>
-            </w:pPr>
-            <w:r>
-              <w:rPr>
-                <w:sz w:val="21"/>
-                <w:szCs w:val="21"/>
-              </w:rPr>
-              <w:t>Support to t</w:t>
-            </w:r>
-            <w:r>
-              <w:rPr>
-                <w:sz w:val="21"/>
-                <w:szCs w:val="21"/>
-              </w:rPr>
-              <w:t>ranslat</w:t>
-            </w:r>
-            <w:r>
-              <w:rPr>
-                <w:sz w:val="21"/>
-                <w:szCs w:val="21"/>
-              </w:rPr>
-              <w:t>ion of</w:t>
-            </w:r>
-            <w:r>
-              <w:rPr>
-                <w:sz w:val="21"/>
-                <w:szCs w:val="21"/>
-              </w:rPr>
-              <w:t xml:space="preserve"> Paurashava Master Plan from English into Bengali;</w:t>
-            </w:r>
-          </w:p>
-          <w:p>
-            <w:pPr>
-              <w:pStyle w:val="ListParagraph"/>
-              <w:numPr>
-                <w:ilvl w:val="0"/>
-                <w:numId w:val="33"/>
-              </w:numPr>
-              <w:jc w:val="both"/>
-              <w:rPr>
-                <w:sz w:val="21"/>
-                <w:szCs w:val="21"/>
-              </w:rPr>
-            </w:pPr>
-            <w:r>
-              <w:rPr>
-                <w:sz w:val="21"/>
-                <w:szCs w:val="21"/>
-              </w:rPr>
-              <w:t>A</w:t>
-            </w:r>
-            <w:r>
-              <w:rPr>
-                <w:sz w:val="21"/>
-                <w:szCs w:val="21"/>
-              </w:rPr>
-              <w:t>ssist in analysis &amp; preparation</w:t>
-            </w:r>
-            <w:r>
-              <w:rPr>
-                <w:sz w:val="21"/>
-                <w:szCs w:val="21"/>
-              </w:rPr>
-              <w:t xml:space="preserve"> of report.</w:t>
-            </w:r>
-          </w:p>
-          <w:p>
-            <w:pPr>
-              <w:pStyle w:val="ListParagraph"/>
-              <w:ind w:left="360"/>
-              <w:jc w:val="both"/>
-              <w:rPr>
-                <w:sz w:val="20"/>
-                <w:szCs w:val="20"/>
-              </w:rPr>
-            </w:pPr>
-          </w:p>
-        </w:tc>
-      </w:tr>
     </w:tbl>
+    <w:p>
+      <w:pPr>
+        <w:rPr>
+          <w:b/>
+          <w:i/>
+          <w:sz w:val="20"/>
+          <w:szCs w:val="20"/>
+          <w:bdr w:val="single" w:sz="4" w:space="0" w:color="auto" w:shadow="1"/>
+        </w:rPr>
+      </w:pPr>
+    </w:p>
     <w:p>
       <w:pPr>
         <w:rPr>
@@ -3030,7 +2943,7 @@
           <w:sz w:val="21"/>
           <w:szCs w:val="21"/>
         </w:rPr>
-        <w:t>3</w:t>
+        <w:t>6</w:t>
       </w:r>
       <w:r>
         <w:rPr>
@@ -3039,7 +2952,7 @@
           <w:szCs w:val="21"/>
           <w:vertAlign w:val="superscript"/>
         </w:rPr>
-        <w:t>rd</w:t>
+        <w:t>th</w:t>
       </w:r>
       <w:r>
         <w:rPr>
@@ -3116,8 +3029,6 @@
         </w:rPr>
         <w:t>:</w:t>
       </w:r>
-      <w:bookmarkStart w:id="0" w:name="_GoBack"/>
-      <w:bookmarkEnd w:id="0"/>
     </w:p>
     <w:p>
       <w:pPr>
@@ -3355,7 +3266,16 @@
           <w:sz w:val="21"/>
           <w:szCs w:val="21"/>
         </w:rPr>
-        <w:t xml:space="preserve">Attended the Climate Culture and Art Symposium 2018 for Youth in Bangladesh under the Gobeshona Young Researcher’s programme organized by </w:t>
+        <w:t>Attended the Climate Culture and Art Symp</w:t>
+      </w:r>
+      <w:bookmarkStart w:id="0" w:name="_GoBack"/>
+      <w:bookmarkEnd w:id="0"/>
+      <w:r>
+        <w:rPr>
+          <w:sz w:val="21"/>
+          <w:szCs w:val="21"/>
+        </w:rPr>
+        <w:t xml:space="preserve">osium 2018 for Youth in Bangladesh under the Gobeshona Young Researcher’s programme organized by </w:t>
       </w:r>
       <w:r>
         <w:rPr>
@@ -3515,12 +3435,6 @@
         <w:tc>
           <w:tcPr>
             <w:tcW w:w="4819" w:type="dxa"/>
-            <w:tcBorders>
-              <w:top w:val="single" w:sz="4" w:space="0" w:color="auto"/>
-              <w:left w:val="single" w:sz="4" w:space="0" w:color="auto"/>
-              <w:bottom w:val="single" w:sz="4" w:space="0" w:color="auto"/>
-              <w:right w:val="single" w:sz="4" w:space="0" w:color="auto"/>
-            </w:tcBorders>
           </w:tcPr>
           <w:p>
             <w:pPr>
@@ -3540,42 +3454,14 @@
                 <w:sz w:val="21"/>
                 <w:szCs w:val="21"/>
               </w:rPr>
-              <w:t xml:space="preserve">Profound knowledge </w:t>
-            </w:r>
-            <w:r>
-              <w:rPr>
-                <w:sz w:val="21"/>
-                <w:szCs w:val="21"/>
-              </w:rPr>
-              <w:t xml:space="preserve">on MS Office, web applications, </w:t>
-            </w:r>
-            <w:r>
-              <w:rPr>
-                <w:sz w:val="21"/>
-                <w:szCs w:val="21"/>
-              </w:rPr>
-              <w:t>Social Media</w:t>
-            </w:r>
-            <w:r>
-              <w:rPr>
-                <w:sz w:val="21"/>
-                <w:szCs w:val="21"/>
-              </w:rPr>
-              <w:t>, HTML, CSS, JavaScript, Oracle/My SQL</w:t>
-            </w:r>
-            <w:r>
-              <w:rPr>
-                <w:sz w:val="21"/>
-                <w:szCs w:val="21"/>
-              </w:rPr>
-              <w:t xml:space="preserve">, Java, Servlet </w:t>
-            </w:r>
-            <w:r>
-              <w:rPr>
-                <w:sz w:val="21"/>
-                <w:szCs w:val="21"/>
-              </w:rPr>
-              <w:t>etc.</w:t>
+              <w:t>Profound knowledge on MS Word, MS Excel, PowerPoint, Web Applications, Social Media, HTML, CSS, Oracle/My SQL, Java etc</w:t>
+            </w:r>
+            <w:r>
+              <w:rPr>
+                <w:sz w:val="21"/>
+                <w:szCs w:val="21"/>
+              </w:rPr>
+              <w:t>.</w:t>
             </w:r>
           </w:p>
           <w:p>
@@ -3624,12 +3510,6 @@
         <w:tc>
           <w:tcPr>
             <w:tcW w:w="4362" w:type="dxa"/>
-            <w:tcBorders>
-              <w:top w:val="single" w:sz="4" w:space="0" w:color="auto"/>
-              <w:left w:val="single" w:sz="4" w:space="0" w:color="auto"/>
-              <w:bottom w:val="single" w:sz="4" w:space="0" w:color="auto"/>
-              <w:right w:val="single" w:sz="4" w:space="0" w:color="auto"/>
-            </w:tcBorders>
           </w:tcPr>
           <w:p>
             <w:pPr>
@@ -3963,6 +3843,7 @@
             <w:pPr>
               <w:jc w:val="both"/>
               <w:rPr>
+                <w:b/>
                 <w:sz w:val="21"/>
                 <w:szCs w:val="21"/>
               </w:rPr>
@@ -3973,49 +3854,31 @@
                 <w:sz w:val="21"/>
                 <w:szCs w:val="21"/>
               </w:rPr>
-              <w:t>Abu Jubayer</w:t>
-            </w:r>
-            <w:r>
-              <w:rPr>
-                <w:sz w:val="21"/>
-                <w:szCs w:val="21"/>
-              </w:rPr>
-              <w:t xml:space="preserve">, </w:t>
-            </w:r>
-            <w:r>
-              <w:rPr>
-                <w:sz w:val="21"/>
-                <w:szCs w:val="21"/>
-              </w:rPr>
-              <w:t>Director (Operation)</w:t>
-            </w:r>
-            <w:r>
-              <w:rPr>
-                <w:sz w:val="21"/>
-                <w:szCs w:val="21"/>
-              </w:rPr>
-              <w:t>,</w:t>
-            </w:r>
-            <w:r>
-              <w:rPr>
-                <w:sz w:val="21"/>
-                <w:szCs w:val="21"/>
-              </w:rPr>
-              <w:t xml:space="preserve"> </w:t>
-            </w:r>
-            <w:r>
-              <w:rPr>
-                <w:sz w:val="21"/>
-                <w:szCs w:val="21"/>
-              </w:rPr>
-              <w:t>Sustainable Research and Consultancy (SRC) Ltd.</w:t>
-            </w:r>
-            <w:r>
-              <w:rPr>
-                <w:sz w:val="21"/>
-                <w:szCs w:val="21"/>
-              </w:rPr>
-              <w:t>, Dhaka.</w:t>
+              <w:t xml:space="preserve">Abu Jubayer, </w:t>
+            </w:r>
+            <w:r>
+              <w:rPr>
+                <w:bCs/>
+                <w:sz w:val="21"/>
+                <w:szCs w:val="21"/>
+              </w:rPr>
+              <w:t xml:space="preserve">Director (Operation), Sustainable Research and Consultancy (SRC) Ltd. </w:t>
+            </w:r>
+            <w:r>
+              <w:rPr>
+                <w:bCs/>
+                <w:sz w:val="21"/>
+                <w:szCs w:val="21"/>
+              </w:rPr>
+              <w:t>a</w:t>
+            </w:r>
+            <w:r>
+              <w:rPr>
+                <w:bCs/>
+                <w:sz w:val="21"/>
+                <w:szCs w:val="21"/>
+              </w:rPr>
+              <w:t>nd Deputy Director (Operation), CCECR, Stamford University Bangladesh, Dhaka.</w:t>
             </w:r>
           </w:p>
           <w:p>
@@ -4032,28 +3895,15 @@
                 <w:sz w:val="21"/>
                 <w:szCs w:val="21"/>
               </w:rPr>
-              <w:t>Cell:</w:t>
-            </w:r>
-            <w:r>
-              <w:rPr>
-                <w:sz w:val="21"/>
-                <w:szCs w:val="21"/>
-              </w:rPr>
-              <w:t xml:space="preserve"> +880</w:t>
-            </w:r>
-            <w:r>
-              <w:rPr>
-                <w:sz w:val="21"/>
-                <w:szCs w:val="21"/>
-              </w:rPr>
-              <w:t>-</w:t>
-            </w:r>
-            <w:r>
-              <w:rPr>
-                <w:sz w:val="21"/>
-                <w:szCs w:val="21"/>
-              </w:rPr>
-              <w:t xml:space="preserve">1711459532 </w:t>
+              <w:t xml:space="preserve">Cell: </w:t>
+            </w:r>
+            <w:r>
+              <w:rPr>
+                <w:bCs/>
+                <w:sz w:val="21"/>
+                <w:szCs w:val="21"/>
+              </w:rPr>
+              <w:t>+880-1711459532</w:t>
             </w:r>
             <w:r>
               <w:rPr>
@@ -4061,27 +3911,13 @@
                 <w:sz w:val="21"/>
                 <w:szCs w:val="21"/>
               </w:rPr>
-              <w:t>Email</w:t>
-            </w:r>
-            <w:r>
-              <w:rPr>
-                <w:b/>
-                <w:sz w:val="21"/>
-                <w:szCs w:val="21"/>
-              </w:rPr>
-              <w:t>:</w:t>
-            </w:r>
-            <w:r>
-              <w:rPr>
-                <w:sz w:val="21"/>
-                <w:szCs w:val="21"/>
-              </w:rPr>
-              <w:t xml:space="preserve"> </w:t>
+              <w:t xml:space="preserve"> Email: </w:t>
             </w:r>
             <w:hyperlink r:id="rId18" w:history="1">
               <w:r>
                 <w:rPr>
                   <w:rStyle w:val="Hyperlink"/>
+                  <w:bCs/>
                   <w:sz w:val="21"/>
                   <w:szCs w:val="21"/>
                 </w:rPr>
@@ -4090,12 +3926,20 @@
             </w:hyperlink>
             <w:r>
               <w:rPr>
+                <w:bCs/>
+                <w:sz w:val="21"/>
+                <w:szCs w:val="21"/>
+              </w:rPr>
+              <w:t xml:space="preserve"> </w:t>
+            </w:r>
+            <w:r>
+              <w:rPr>
                 <w:rStyle w:val="Hyperlink"/>
                 <w:sz w:val="21"/>
                 <w:szCs w:val="21"/>
                 <w:u w:val="none"/>
               </w:rPr>
-              <w:t xml:space="preserve">      </w:t>
+              <w:t xml:space="preserve">     </w:t>
             </w:r>
             <w:r>
               <w:rPr>
@@ -4652,20 +4496,75 @@
         <w:jc w:val="both"/>
         <w:rPr>
           <w:b/>
+        </w:rPr>
+      </w:pPr>
+      <w:r>
+        <w:rPr>
+          <w:b/>
+        </w:rPr>
+        <w:t>Md. Mehedi Hasan</w:t>
+      </w:r>
+    </w:p>
+    <w:p>
+      <w:pPr>
+        <w:ind w:left="630"/>
+        <w:jc w:val="both"/>
+        <w:rPr>
+          <w:b/>
           <w:sz w:val="10"/>
           <w:szCs w:val="10"/>
         </w:rPr>
       </w:pPr>
       <w:r>
         <w:rPr>
-          <w:b/>
-        </w:rPr>
-        <w:t>Md. Mehedi Hasan</w:t>
+          <w:rFonts w:asciiTheme="minorHAnsi" w:eastAsia="Times New Roman" w:hAnsiTheme="minorHAnsi" w:cstheme="minorHAnsi"/>
+          <w:noProof/>
+          <w:sz w:val="21"/>
+          <w:szCs w:val="21"/>
+          <w:lang w:eastAsia="en-US" w:bidi="bn-BD"/>
+        </w:rPr>
+        <w:drawing>
+          <wp:inline distT="0" distB="0" distL="0" distR="0" wp14:anchorId="2D299E1D" wp14:editId="438C132A">
+            <wp:extent cx="1305173" cy="314325"/>
+            <wp:effectExtent l="0" t="0" r="9525" b="0"/>
+            <wp:docPr id="1027" name="Picture 1"/>
+            <wp:cNvGraphicFramePr>
+              <a:graphicFrameLocks xmlns:a="http://schemas.openxmlformats.org/drawingml/2006/main"/>
+            </wp:cNvGraphicFramePr>
+            <a:graphic xmlns:a="http://schemas.openxmlformats.org/drawingml/2006/main">
+              <a:graphicData uri="http://schemas.openxmlformats.org/drawingml/2006/picture">
+                <pic:pic xmlns:pic="http://schemas.openxmlformats.org/drawingml/2006/picture">
+                  <pic:nvPicPr>
+                    <pic:cNvPr id="1" name="Picture 1"/>
+                    <pic:cNvPicPr/>
+                  </pic:nvPicPr>
+                  <pic:blipFill>
+                    <a:blip r:embed="rId21" cstate="print"/>
+                    <a:srcRect/>
+                    <a:stretch/>
+                  </pic:blipFill>
+                  <pic:spPr>
+                    <a:xfrm>
+                      <a:off x="0" y="0"/>
+                      <a:ext cx="1356631" cy="326718"/>
+                    </a:xfrm>
+                    <a:prstGeom prst="rect">
+                      <a:avLst/>
+                    </a:prstGeom>
+                    <a:ln>
+                      <a:noFill/>
+                    </a:ln>
+                  </pic:spPr>
+                </pic:pic>
+              </a:graphicData>
+            </a:graphic>
+          </wp:inline>
+        </w:drawing>
       </w:r>
     </w:p>
     <w:sectPr>
-      <w:headerReference w:type="default" r:id="rId21"/>
-      <w:footerReference w:type="default" r:id="rId22"/>
+      <w:headerReference w:type="default" r:id="rId22"/>
+      <w:footerReference w:type="default" r:id="rId23"/>
       <w:type w:val="continuous"/>
       <w:pgSz w:w="11907" w:h="16839" w:code="9"/>
       <w:pgMar w:top="864" w:right="720" w:bottom="864" w:left="720" w:header="720" w:footer="432" w:gutter="0"/>
@@ -10207,7 +10106,7 @@
 </file>
 
 <file path=customXml/itemProps1.xml><?xml version="1.0" encoding="utf-8"?>
-<ds:datastoreItem xmlns:ds="http://schemas.openxmlformats.org/officeDocument/2006/customXml" ds:itemID="{6925E64F-362B-4806-A670-052814B831E4}">
+<ds:datastoreItem xmlns:ds="http://schemas.openxmlformats.org/officeDocument/2006/customXml" ds:itemID="{D2740B18-D51D-4106-866B-7F4D7F77F18F}">
   <ds:schemaRefs>
     <ds:schemaRef ds:uri="http://schemas.openxmlformats.org/officeDocument/2006/bibliography"/>
   </ds:schemaRefs>

</xml_diff>